<commit_message>
added ER diagram and updated "Database info"
</commit_message>
<xml_diff>
--- a/CSSE371 Database Info.docx
+++ b/CSSE371 Database Info.docx
@@ -44,9 +44,18 @@
             <w:r>
               <w:rPr>
                 <w:rFonts w:ascii="Times New Roman" w:hAnsi="Times New Roman" w:cs="Times New Roman"/>
-                <w:sz w:val="24"/>
-              </w:rPr>
-              <w:t>Time</w:t>
+                <w:b/>
+                <w:sz w:val="24"/>
+              </w:rPr>
+              <w:t>T</w:t>
+            </w:r>
+            <w:r>
+              <w:rPr>
+                <w:rFonts w:ascii="Times New Roman" w:hAnsi="Times New Roman" w:cs="Times New Roman"/>
+                <w:b/>
+                <w:sz w:val="24"/>
+              </w:rPr>
+              <w:t>able</w:t>
             </w:r>
           </w:p>
         </w:tc>
@@ -65,6 +74,7 @@
             <w:r>
               <w:rPr>
                 <w:rFonts w:ascii="Times New Roman" w:hAnsi="Times New Roman" w:cs="Times New Roman"/>
+                <w:b/>
                 <w:sz w:val="24"/>
               </w:rPr>
               <w:t>Columns</w:t>
@@ -111,6 +121,7 @@
               <w:rPr>
                 <w:rFonts w:ascii="Times New Roman" w:hAnsi="Times New Roman" w:cs="Times New Roman"/>
                 <w:sz w:val="24"/>
+                <w:u w:val="single"/>
               </w:rPr>
               <w:t>Uid</w:t>
             </w:r>
@@ -120,7 +131,15 @@
                 <w:rFonts w:ascii="Times New Roman" w:hAnsi="Times New Roman" w:cs="Times New Roman"/>
                 <w:sz w:val="24"/>
               </w:rPr>
-              <w:t>, name</w:t>
+              <w:t xml:space="preserve">, </w:t>
+            </w:r>
+            <w:r>
+              <w:rPr>
+                <w:rFonts w:ascii="Times New Roman" w:hAnsi="Times New Roman" w:cs="Times New Roman"/>
+                <w:sz w:val="24"/>
+                <w:u w:val="single"/>
+              </w:rPr>
+              <w:t>name</w:t>
             </w:r>
           </w:p>
         </w:tc>
@@ -164,6 +183,7 @@
               <w:rPr>
                 <w:rFonts w:ascii="Times New Roman" w:hAnsi="Times New Roman" w:cs="Times New Roman"/>
                 <w:sz w:val="24"/>
+                <w:u w:val="single"/>
               </w:rPr>
               <w:t>Pid</w:t>
             </w:r>
@@ -216,8 +236,23 @@
               <w:rPr>
                 <w:rFonts w:ascii="Times New Roman" w:hAnsi="Times New Roman" w:cs="Times New Roman"/>
                 <w:sz w:val="24"/>
-              </w:rPr>
-              <w:t>Fid, name</w:t>
+                <w:u w:val="single"/>
+              </w:rPr>
+              <w:t>Fid</w:t>
+            </w:r>
+            <w:r>
+              <w:rPr>
+                <w:rFonts w:ascii="Times New Roman" w:hAnsi="Times New Roman" w:cs="Times New Roman"/>
+                <w:sz w:val="24"/>
+              </w:rPr>
+              <w:t xml:space="preserve">, </w:t>
+            </w:r>
+            <w:r>
+              <w:rPr>
+                <w:rFonts w:ascii="Times New Roman" w:hAnsi="Times New Roman" w:cs="Times New Roman"/>
+                <w:sz w:val="24"/>
+              </w:rPr>
+              <w:t>name</w:t>
             </w:r>
           </w:p>
         </w:tc>
@@ -263,6 +298,7 @@
               <w:rPr>
                 <w:rFonts w:ascii="Times New Roman" w:hAnsi="Times New Roman" w:cs="Times New Roman"/>
                 <w:sz w:val="24"/>
+                <w:u w:val="single"/>
               </w:rPr>
               <w:t>Pid</w:t>
             </w:r>
@@ -272,7 +308,15 @@
                 <w:rFonts w:ascii="Times New Roman" w:hAnsi="Times New Roman" w:cs="Times New Roman"/>
                 <w:sz w:val="24"/>
               </w:rPr>
-              <w:t>, fid</w:t>
+              <w:t xml:space="preserve">, </w:t>
+            </w:r>
+            <w:r>
+              <w:rPr>
+                <w:rFonts w:ascii="Times New Roman" w:hAnsi="Times New Roman" w:cs="Times New Roman"/>
+                <w:sz w:val="24"/>
+                <w:u w:val="single"/>
+              </w:rPr>
+              <w:t>fid</w:t>
             </w:r>
           </w:p>
         </w:tc>
@@ -318,8 +362,19 @@
               <w:rPr>
                 <w:rFonts w:ascii="Times New Roman" w:hAnsi="Times New Roman" w:cs="Times New Roman"/>
                 <w:sz w:val="24"/>
-              </w:rPr>
-              <w:t>Uid</w:t>
+                <w:u w:val="single"/>
+              </w:rPr>
+              <w:t>Ui</w:t>
+            </w:r>
+            <w:bookmarkStart w:id="0" w:name="_GoBack"/>
+            <w:bookmarkEnd w:id="0"/>
+            <w:r>
+              <w:rPr>
+                <w:rFonts w:ascii="Times New Roman" w:hAnsi="Times New Roman" w:cs="Times New Roman"/>
+                <w:sz w:val="24"/>
+                <w:u w:val="single"/>
+              </w:rPr>
+              <w:t>d</w:t>
             </w:r>
             <w:proofErr w:type="spellEnd"/>
             <w:r>
@@ -334,6 +389,7 @@
               <w:rPr>
                 <w:rFonts w:ascii="Times New Roman" w:hAnsi="Times New Roman" w:cs="Times New Roman"/>
                 <w:sz w:val="24"/>
+                <w:u w:val="single"/>
               </w:rPr>
               <w:t>pid</w:t>
             </w:r>
@@ -386,6 +442,7 @@
             <w:r>
               <w:rPr>
                 <w:rFonts w:ascii="Times New Roman" w:hAnsi="Times New Roman" w:cs="Times New Roman"/>
+                <w:b/>
                 <w:sz w:val="24"/>
               </w:rPr>
               <w:t>Name</w:t>
@@ -401,12 +458,14 @@
               <w:jc w:val="center"/>
               <w:rPr>
                 <w:rFonts w:ascii="Times New Roman" w:hAnsi="Times New Roman" w:cs="Times New Roman"/>
-                <w:sz w:val="24"/>
-              </w:rPr>
-            </w:pPr>
-            <w:r>
-              <w:rPr>
-                <w:rFonts w:ascii="Times New Roman" w:hAnsi="Times New Roman" w:cs="Times New Roman"/>
+                <w:b/>
+                <w:sz w:val="24"/>
+              </w:rPr>
+            </w:pPr>
+            <w:r>
+              <w:rPr>
+                <w:rFonts w:ascii="Times New Roman" w:hAnsi="Times New Roman" w:cs="Times New Roman"/>
+                <w:b/>
                 <w:sz w:val="24"/>
               </w:rPr>
               <w:t>What it does</w:t>
@@ -422,12 +481,14 @@
               <w:jc w:val="center"/>
               <w:rPr>
                 <w:rFonts w:ascii="Times New Roman" w:hAnsi="Times New Roman" w:cs="Times New Roman"/>
-                <w:sz w:val="24"/>
-              </w:rPr>
-            </w:pPr>
-            <w:r>
-              <w:rPr>
-                <w:rFonts w:ascii="Times New Roman" w:hAnsi="Times New Roman" w:cs="Times New Roman"/>
+                <w:b/>
+                <w:sz w:val="24"/>
+              </w:rPr>
+            </w:pPr>
+            <w:r>
+              <w:rPr>
+                <w:rFonts w:ascii="Times New Roman" w:hAnsi="Times New Roman" w:cs="Times New Roman"/>
+                <w:b/>
                 <w:sz w:val="24"/>
               </w:rPr>
               <w:t>Parameters</w:t>
@@ -517,8 +578,6 @@
         </w:rPr>
         <w:t>Stored Procedures:</w:t>
       </w:r>
-      <w:bookmarkStart w:id="0" w:name="_GoBack"/>
-      <w:bookmarkEnd w:id="0"/>
     </w:p>
     <w:sectPr>
       <w:pgSz w:w="12240" w:h="15840"/>

</xml_diff>

<commit_message>
Updated database info with new Stored Procedure
</commit_message>
<xml_diff>
--- a/CSSE371 Database Info.docx
+++ b/CSSE371 Database Info.docx
@@ -350,7 +350,17 @@
                 <w:sz w:val="24"/>
                 <w:u w:val="single"/>
               </w:rPr>
-              <w:t>(int (10))</w:t>
+              <w:t>(int (2</w:t>
+            </w:r>
+            <w:bookmarkStart w:id="0" w:name="_GoBack"/>
+            <w:bookmarkEnd w:id="0"/>
+            <w:r>
+              <w:rPr>
+                <w:rFonts w:ascii="Times New Roman" w:hAnsi="Times New Roman" w:cs="Times New Roman"/>
+                <w:sz w:val="24"/>
+                <w:u w:val="single"/>
+              </w:rPr>
+              <w:t>0))</w:t>
             </w:r>
             <w:r>
               <w:rPr>
@@ -447,7 +457,15 @@
                 <w:sz w:val="24"/>
                 <w:u w:val="single"/>
               </w:rPr>
-              <w:t>(int (10))</w:t>
+              <w:t>(int (2</w:t>
+            </w:r>
+            <w:r>
+              <w:rPr>
+                <w:rFonts w:ascii="Times New Roman" w:hAnsi="Times New Roman" w:cs="Times New Roman"/>
+                <w:sz w:val="24"/>
+                <w:u w:val="single"/>
+              </w:rPr>
+              <w:t>0))</w:t>
             </w:r>
           </w:p>
         </w:tc>
@@ -718,8 +736,6 @@
               </w:rPr>
               <w:t>GetUser</w:t>
             </w:r>
-            <w:bookmarkStart w:id="0" w:name="_GoBack"/>
-            <w:bookmarkEnd w:id="0"/>
           </w:p>
         </w:tc>
         <w:tc>
@@ -1147,6 +1163,74 @@
                 <w:sz w:val="24"/>
               </w:rPr>
               <w:t>Uid(itn(10))</w:t>
+            </w:r>
+          </w:p>
+        </w:tc>
+      </w:tr>
+      <w:tr>
+        <w:tc>
+          <w:tcPr>
+            <w:tcW w:w="2155" w:type="dxa"/>
+          </w:tcPr>
+          <w:p>
+            <w:pPr>
+              <w:jc w:val="center"/>
+              <w:rPr>
+                <w:rFonts w:ascii="Times New Roman" w:hAnsi="Times New Roman" w:cs="Times New Roman"/>
+                <w:sz w:val="24"/>
+              </w:rPr>
+            </w:pPr>
+            <w:r>
+              <w:rPr>
+                <w:rFonts w:ascii="Times New Roman" w:hAnsi="Times New Roman" w:cs="Times New Roman"/>
+                <w:sz w:val="24"/>
+              </w:rPr>
+              <w:t>GetFileContent</w:t>
+            </w:r>
+          </w:p>
+        </w:tc>
+        <w:tc>
+          <w:tcPr>
+            <w:tcW w:w="4078" w:type="dxa"/>
+          </w:tcPr>
+          <w:p>
+            <w:pPr>
+              <w:jc w:val="center"/>
+              <w:rPr>
+                <w:rFonts w:ascii="Times New Roman" w:hAnsi="Times New Roman" w:cs="Times New Roman"/>
+                <w:sz w:val="24"/>
+              </w:rPr>
+            </w:pPr>
+            <w:r>
+              <w:rPr>
+                <w:rFonts w:ascii="Times New Roman" w:hAnsi="Times New Roman" w:cs="Times New Roman"/>
+                <w:sz w:val="24"/>
+              </w:rPr>
+              <w:t>Returns the content of the file with the given ID</w:t>
+            </w:r>
+          </w:p>
+        </w:tc>
+        <w:tc>
+          <w:tcPr>
+            <w:tcW w:w="3117" w:type="dxa"/>
+          </w:tcPr>
+          <w:p>
+            <w:pPr>
+              <w:tabs>
+                <w:tab w:val="left" w:pos="324"/>
+              </w:tabs>
+              <w:jc w:val="center"/>
+              <w:rPr>
+                <w:rFonts w:ascii="Times New Roman" w:hAnsi="Times New Roman" w:cs="Times New Roman"/>
+                <w:sz w:val="24"/>
+              </w:rPr>
+            </w:pPr>
+            <w:r>
+              <w:rPr>
+                <w:rFonts w:ascii="Times New Roman" w:hAnsi="Times New Roman" w:cs="Times New Roman"/>
+                <w:sz w:val="24"/>
+              </w:rPr>
+              <w:t>Fid(int(20))</w:t>
             </w:r>
           </w:p>
         </w:tc>

</xml_diff>